<commit_message>
uploaded Boutiques FAIR poster
</commit_message>
<xml_diff>
--- a/Containers/Boutiques/Boutiques_highlights.docx
+++ b/Containers/Boutiques/Boutiques_highlights.docx
@@ -37,15 +37,43 @@
     </w:p>
     <w:p>
       <w:pPr>
+        <w:jc w:val="both"/>
+        <w:rPr>
+          <w:rFonts w:ascii="Times New Roman" w:eastAsia="Times New Roman" w:hAnsi="Times New Roman" w:cs="Times New Roman"/>
+        </w:rPr>
+      </w:pPr>
+      <w:r>
+        <w:t xml:space="preserve">Boutiques is a </w:t>
+      </w:r>
+      <w:r>
+        <w:t>framework designed to publish, integrate and execute command-line applications across platforms in order to improve application integration, reduce redundancy and contribute to computational reproducibility.</w:t>
+      </w:r>
+      <w:r>
+        <w:t xml:space="preserve"> We can think of it as a facilitator of the </w:t>
+      </w:r>
+      <w:r>
+        <w:t>FAIR</w:t>
+      </w:r>
+      <w:r>
+        <w:t xml:space="preserve"> (Findable, Accessible, Interoperable, Re-Usable</w:t>
+      </w:r>
+      <w:bookmarkStart w:id="0" w:name="_GoBack"/>
+      <w:bookmarkEnd w:id="0"/>
+      <w:r>
+        <w:t>)</w:t>
+      </w:r>
+      <w:r>
+        <w:t xml:space="preserve"> </w:t>
+      </w:r>
+      <w:r>
+        <w:t>principles for software tools.</w:t>
+      </w:r>
+    </w:p>
+    <w:p>
+      <w:pPr>
         <w:ind w:firstLine="720"/>
         <w:jc w:val="both"/>
       </w:pPr>
-      <w:r>
-        <w:t xml:space="preserve">Boutiques is a </w:t>
-      </w:r>
-      <w:r>
-        <w:t>framework designed to publish, integrate and execute command-line applications across platforms in order to improve application integration, reduce redundancy and contribute to computational reproducibility.</w:t>
-      </w:r>
     </w:p>
     <w:p>
       <w:pPr>
@@ -300,6 +328,7 @@
         <w:jc w:val="both"/>
       </w:pPr>
       <w:r>
+        <w:lastRenderedPageBreak/>
         <w:t>Descriptors may contain requirements regarding CPU cores/nodes, RAM or disk storage and walltime. Such properties are called “suggested resources” as the actual ones usually depend on the input, parameters and hardware.</w:t>
       </w:r>
     </w:p>
@@ -322,7 +351,6 @@
         <w:rPr>
           <w:u w:val="single"/>
         </w:rPr>
-        <w:lastRenderedPageBreak/>
         <w:t>Custom Properties</w:t>
       </w:r>
     </w:p>
@@ -750,13 +778,8 @@
         </w:rPr>
       </w:pPr>
       <w:r>
-        <w:t>With Boutiques, developers can integrate their applications once and execute them in several platforms. Boutiques removes the technological dependency to a particular platform and facilitates application migration</w:t>
-      </w:r>
-      <w:r>
-        <w:t>.</w:t>
-      </w:r>
-      <w:bookmarkStart w:id="0" w:name="_GoBack"/>
-      <w:bookmarkEnd w:id="0"/>
+        <w:t>With Boutiques, developers can integrate their applications once and execute them in several platforms. Boutiques removes the technological dependency to a particular platform and facilitates application migration.</w:t>
+      </w:r>
     </w:p>
     <w:sectPr>
       <w:pgSz w:w="12240" w:h="15840"/>
@@ -1378,7 +1401,6 @@
   <w:style w:type="character" w:default="1" w:styleId="DefaultParagraphFont">
     <w:name w:val="Default Paragraph Font"/>
     <w:uiPriority w:val="1"/>
-    <w:semiHidden/>
     <w:unhideWhenUsed/>
   </w:style>
   <w:style w:type="table" w:default="1" w:styleId="TableNormal">

</xml_diff>